<commit_message>
Make creation of word deal document 1. It closes correctly!!!
</commit_message>
<xml_diff>
--- a/doc/development_deal.docx
+++ b/doc/development_deal.docx
@@ -265,7 +265,7 @@
           <w:sz w:val="24"/>
           <w:szCs w:val="24"/>
         </w:rPr>
-        <w:t xml:space="preserve">в лице генерального директора </w:t>
+        <w:t xml:space="preserve">в лице директора </w:t>
       </w:r>
       <w:bookmarkStart w:id="4" w:name="directorFullName"/>
       <w:r>
@@ -922,7 +922,6 @@
                 <w:lang w:val="en-US"/>
               </w:rPr>
             </w:pPr>
-            <w:bookmarkStart w:id="6" w:name="_GoBack" w:colFirst="0" w:colLast="1"/>
             <w:r>
               <w:rPr>
                 <w:sz w:val="24"/>
@@ -937,7 +936,7 @@
               </w:rPr>
               <w:t>________</w:t>
             </w:r>
-            <w:bookmarkStart w:id="7" w:name="directorShortName"/>
+            <w:bookmarkStart w:id="6" w:name="directorShortName"/>
             <w:r>
               <w:rPr>
                 <w:sz w:val="24"/>
@@ -964,7 +963,7 @@
               </w:rPr>
               <w:t>]</w:t>
             </w:r>
-            <w:bookmarkEnd w:id="7"/>
+            <w:bookmarkEnd w:id="6"/>
           </w:p>
         </w:tc>
         <w:tc>
@@ -997,28 +996,7 @@
           </w:p>
         </w:tc>
       </w:tr>
-      <w:bookmarkEnd w:id="6"/>
     </w:tbl>
-    <w:p>
-      <w:pPr>
-        <w:spacing w:line="259" w:lineRule="auto"/>
-        <w:rPr>
-          <w:b/>
-          <w:sz w:val="24"/>
-          <w:szCs w:val="24"/>
-          <w:lang w:val="en-US"/>
-        </w:rPr>
-      </w:pPr>
-      <w:r>
-        <w:rPr>
-          <w:b/>
-          <w:sz w:val="24"/>
-          <w:szCs w:val="24"/>
-          <w:lang w:val="en-US"/>
-        </w:rPr>
-        <w:br w:type="page"/>
-      </w:r>
-    </w:p>
     <w:p>
       <w:pPr>
         <w:tabs>
@@ -1040,7 +1018,6 @@
           <w:szCs w:val="24"/>
           <w:lang w:val="en-US"/>
         </w:rPr>
-        <w:lastRenderedPageBreak/>
         <w:t>3</w:t>
       </w:r>
       <w:r>
@@ -1086,6 +1063,7 @@
           <w:sz w:val="24"/>
           <w:szCs w:val="24"/>
         </w:rPr>
+        <w:lastRenderedPageBreak/>
         <w:t>3</w:t>
       </w:r>
       <w:r>
@@ -1300,7 +1278,8 @@
         <w:tblLook w:val="04A0" w:firstRow="1" w:lastRow="0" w:firstColumn="1" w:lastColumn="0" w:noHBand="0" w:noVBand="1"/>
       </w:tblPr>
       <w:tblGrid>
-        <w:gridCol w:w="5098"/>
+        <w:gridCol w:w="4957"/>
+        <w:gridCol w:w="4779"/>
       </w:tblGrid>
       <w:tr>
         <w:trPr>
@@ -1308,7 +1287,7 @@
         </w:trPr>
         <w:tc>
           <w:tcPr>
-            <w:tcW w:w="5098" w:type="dxa"/>
+            <w:tcW w:w="4957" w:type="dxa"/>
           </w:tcPr>
           <w:p>
             <w:pPr>
@@ -1321,6 +1300,7 @@
                 <w:sz w:val="22"/>
               </w:rPr>
             </w:pPr>
+            <w:bookmarkStart w:id="7" w:name="_GoBack"/>
             <w:r>
               <w:rPr>
                 <w:b/>
@@ -1335,6 +1315,7 @@
               </w:rPr>
               <w:t xml:space="preserve"> </w:t>
             </w:r>
+            <w:bookmarkStart w:id="8" w:name="companyFullName2"/>
             <w:r>
               <w:rPr>
                 <w:sz w:val="22"/>
@@ -1352,6 +1333,12 @@
               <w:rPr>
                 <w:sz w:val="22"/>
               </w:rPr>
+              <w:instrText xml:space="preserve"> \* MERGEFORMAT </w:instrText>
+            </w:r>
+            <w:r>
+              <w:rPr>
+                <w:sz w:val="22"/>
+              </w:rPr>
             </w:r>
             <w:r>
               <w:rPr>
@@ -1361,33 +1348,22 @@
             </w:r>
             <w:r>
               <w:rPr>
-                <w:sz w:val="24"/>
-                <w:szCs w:val="24"/>
+                <w:sz w:val="22"/>
               </w:rPr>
               <w:t>[</w:t>
             </w:r>
             <w:proofErr w:type="spellStart"/>
             <w:r>
               <w:rPr>
-                <w:sz w:val="24"/>
-                <w:szCs w:val="24"/>
-                <w:lang w:val="en-US"/>
-              </w:rPr>
-              <w:t>companyFull</w:t>
-            </w:r>
-            <w:r>
-              <w:rPr>
-                <w:sz w:val="24"/>
-                <w:szCs w:val="24"/>
-                <w:lang w:val="en-US"/>
-              </w:rPr>
-              <w:t>Name</w:t>
+                <w:sz w:val="22"/>
+                <w:lang w:val="en-US"/>
+              </w:rPr>
+              <w:t>companyFullName</w:t>
             </w:r>
             <w:proofErr w:type="spellEnd"/>
             <w:r>
               <w:rPr>
-                <w:sz w:val="24"/>
-                <w:szCs w:val="24"/>
+                <w:sz w:val="22"/>
               </w:rPr>
               <w:t>]</w:t>
             </w:r>
@@ -1397,6 +1373,24 @@
               </w:rPr>
               <w:fldChar w:fldCharType="end"/>
             </w:r>
+            <w:bookmarkEnd w:id="8"/>
+          </w:p>
+        </w:tc>
+        <w:tc>
+          <w:tcPr>
+            <w:tcW w:w="4779" w:type="dxa"/>
+          </w:tcPr>
+          <w:p>
+            <w:pPr>
+              <w:tabs>
+                <w:tab w:val="left" w:pos="3402"/>
+                <w:tab w:val="left" w:pos="5670"/>
+              </w:tabs>
+              <w:rPr>
+                <w:b/>
+                <w:sz w:val="22"/>
+              </w:rPr>
+            </w:pPr>
           </w:p>
         </w:tc>
       </w:tr>
@@ -1406,7 +1400,7 @@
         </w:trPr>
         <w:tc>
           <w:tcPr>
-            <w:tcW w:w="5098" w:type="dxa"/>
+            <w:tcW w:w="4957" w:type="dxa"/>
           </w:tcPr>
           <w:p>
             <w:pPr>
@@ -1435,6 +1429,7 @@
               </w:rPr>
               <w:t xml:space="preserve"> </w:t>
             </w:r>
+            <w:bookmarkStart w:id="9" w:name="companyAddress2"/>
             <w:r>
               <w:rPr>
                 <w:sz w:val="22"/>
@@ -1495,6 +1490,24 @@
               </w:rPr>
               <w:fldChar w:fldCharType="end"/>
             </w:r>
+            <w:bookmarkEnd w:id="9"/>
+          </w:p>
+        </w:tc>
+        <w:tc>
+          <w:tcPr>
+            <w:tcW w:w="4779" w:type="dxa"/>
+          </w:tcPr>
+          <w:p>
+            <w:pPr>
+              <w:tabs>
+                <w:tab w:val="left" w:pos="3402"/>
+                <w:tab w:val="left" w:pos="5670"/>
+              </w:tabs>
+              <w:rPr>
+                <w:b/>
+                <w:sz w:val="22"/>
+              </w:rPr>
+            </w:pPr>
           </w:p>
         </w:tc>
       </w:tr>
@@ -1504,7 +1517,7 @@
         </w:trPr>
         <w:tc>
           <w:tcPr>
-            <w:tcW w:w="5098" w:type="dxa"/>
+            <w:tcW w:w="4957" w:type="dxa"/>
           </w:tcPr>
           <w:p>
             <w:pPr>
@@ -1532,7 +1545,7 @@
               </w:rPr>
               <w:t xml:space="preserve"> </w:t>
             </w:r>
-            <w:bookmarkStart w:id="8" w:name="companyInn"/>
+            <w:bookmarkStart w:id="10" w:name="companyInn"/>
             <w:r>
               <w:rPr>
                 <w:b/>
@@ -1559,7 +1572,7 @@
               </w:rPr>
               <w:t>]</w:t>
             </w:r>
-            <w:bookmarkEnd w:id="8"/>
+            <w:bookmarkEnd w:id="10"/>
             <w:r>
               <w:rPr>
                 <w:b/>
@@ -1568,7 +1581,7 @@
               </w:rPr>
               <w:t>/</w:t>
             </w:r>
-            <w:bookmarkStart w:id="9" w:name="companyKpp"/>
+            <w:bookmarkStart w:id="11" w:name="companyKpp"/>
             <w:r>
               <w:rPr>
                 <w:sz w:val="22"/>
@@ -1592,14 +1605,12 @@
               </w:rPr>
               <w:t>]</w:t>
             </w:r>
-            <w:bookmarkEnd w:id="9"/>
+            <w:bookmarkEnd w:id="11"/>
           </w:p>
         </w:tc>
-      </w:tr>
-      <w:tr>
         <w:tc>
           <w:tcPr>
-            <w:tcW w:w="5098" w:type="dxa"/>
+            <w:tcW w:w="4779" w:type="dxa"/>
           </w:tcPr>
           <w:p>
             <w:pPr>
@@ -1608,64 +1619,17 @@
                 <w:tab w:val="left" w:pos="5670"/>
               </w:tabs>
               <w:rPr>
-                <w:sz w:val="22"/>
-                <w:lang w:val="en-US"/>
+                <w:b/>
+                <w:sz w:val="22"/>
               </w:rPr>
             </w:pPr>
-            <w:r>
-              <w:rPr>
-                <w:b/>
-                <w:sz w:val="22"/>
-              </w:rPr>
-              <w:t>ОГРН</w:t>
-            </w:r>
-            <w:r>
-              <w:rPr>
-                <w:b/>
-                <w:sz w:val="22"/>
-              </w:rPr>
-              <w:t>:</w:t>
-            </w:r>
-            <w:r>
-              <w:rPr>
-                <w:b/>
-                <w:sz w:val="22"/>
-                <w:lang w:val="en-US"/>
-              </w:rPr>
-              <w:t xml:space="preserve"> </w:t>
-            </w:r>
-            <w:bookmarkStart w:id="10" w:name="companyOgrn"/>
-            <w:r>
-              <w:rPr>
-                <w:sz w:val="22"/>
-                <w:lang w:val="en-US"/>
-              </w:rPr>
-              <w:t>[</w:t>
-            </w:r>
-            <w:proofErr w:type="spellStart"/>
-            <w:r>
-              <w:rPr>
-                <w:sz w:val="22"/>
-                <w:lang w:val="en-US"/>
-              </w:rPr>
-              <w:t>companyOgrn</w:t>
-            </w:r>
-            <w:proofErr w:type="spellEnd"/>
-            <w:r>
-              <w:rPr>
-                <w:sz w:val="22"/>
-                <w:lang w:val="en-US"/>
-              </w:rPr>
-              <w:t>]</w:t>
-            </w:r>
-            <w:bookmarkEnd w:id="10"/>
           </w:p>
         </w:tc>
       </w:tr>
       <w:tr>
         <w:tc>
           <w:tcPr>
-            <w:tcW w:w="5098" w:type="dxa"/>
+            <w:tcW w:w="4957" w:type="dxa"/>
           </w:tcPr>
           <w:p>
             <w:pPr>
@@ -1683,6 +1647,89 @@
                 <w:b/>
                 <w:sz w:val="22"/>
               </w:rPr>
+              <w:t>ОГРН</w:t>
+            </w:r>
+            <w:r>
+              <w:rPr>
+                <w:b/>
+                <w:sz w:val="22"/>
+              </w:rPr>
+              <w:t>:</w:t>
+            </w:r>
+            <w:r>
+              <w:rPr>
+                <w:b/>
+                <w:sz w:val="22"/>
+                <w:lang w:val="en-US"/>
+              </w:rPr>
+              <w:t xml:space="preserve"> </w:t>
+            </w:r>
+            <w:bookmarkStart w:id="12" w:name="companyOgrn"/>
+            <w:r>
+              <w:rPr>
+                <w:sz w:val="22"/>
+                <w:lang w:val="en-US"/>
+              </w:rPr>
+              <w:t>[</w:t>
+            </w:r>
+            <w:proofErr w:type="spellStart"/>
+            <w:r>
+              <w:rPr>
+                <w:sz w:val="22"/>
+                <w:lang w:val="en-US"/>
+              </w:rPr>
+              <w:t>companyOgrn</w:t>
+            </w:r>
+            <w:proofErr w:type="spellEnd"/>
+            <w:r>
+              <w:rPr>
+                <w:sz w:val="22"/>
+                <w:lang w:val="en-US"/>
+              </w:rPr>
+              <w:t>]</w:t>
+            </w:r>
+            <w:bookmarkEnd w:id="12"/>
+          </w:p>
+        </w:tc>
+        <w:tc>
+          <w:tcPr>
+            <w:tcW w:w="4779" w:type="dxa"/>
+          </w:tcPr>
+          <w:p>
+            <w:pPr>
+              <w:tabs>
+                <w:tab w:val="left" w:pos="3402"/>
+                <w:tab w:val="left" w:pos="5670"/>
+              </w:tabs>
+              <w:rPr>
+                <w:b/>
+                <w:sz w:val="22"/>
+              </w:rPr>
+            </w:pPr>
+          </w:p>
+        </w:tc>
+      </w:tr>
+      <w:tr>
+        <w:tc>
+          <w:tcPr>
+            <w:tcW w:w="4957" w:type="dxa"/>
+          </w:tcPr>
+          <w:p>
+            <w:pPr>
+              <w:tabs>
+                <w:tab w:val="left" w:pos="3402"/>
+                <w:tab w:val="left" w:pos="5670"/>
+              </w:tabs>
+              <w:rPr>
+                <w:sz w:val="22"/>
+                <w:lang w:val="en-US"/>
+              </w:rPr>
+            </w:pPr>
+            <w:r>
+              <w:rPr>
+                <w:b/>
+                <w:sz w:val="22"/>
+              </w:rPr>
               <w:t>Р/с</w:t>
             </w:r>
             <w:r>
@@ -1700,7 +1747,7 @@
               </w:rPr>
               <w:t xml:space="preserve"> </w:t>
             </w:r>
-            <w:bookmarkStart w:id="11" w:name="companyBankAccount"/>
+            <w:bookmarkStart w:id="13" w:name="companyBankAccount"/>
             <w:r>
               <w:rPr>
                 <w:sz w:val="22"/>
@@ -1724,7 +1771,24 @@
               </w:rPr>
               <w:t>]</w:t>
             </w:r>
-            <w:bookmarkEnd w:id="11"/>
+            <w:bookmarkEnd w:id="13"/>
+          </w:p>
+        </w:tc>
+        <w:tc>
+          <w:tcPr>
+            <w:tcW w:w="4779" w:type="dxa"/>
+          </w:tcPr>
+          <w:p>
+            <w:pPr>
+              <w:tabs>
+                <w:tab w:val="left" w:pos="3402"/>
+                <w:tab w:val="left" w:pos="5670"/>
+              </w:tabs>
+              <w:rPr>
+                <w:b/>
+                <w:sz w:val="22"/>
+              </w:rPr>
+            </w:pPr>
           </w:p>
         </w:tc>
       </w:tr>
@@ -1734,7 +1798,7 @@
         </w:trPr>
         <w:tc>
           <w:tcPr>
-            <w:tcW w:w="5098" w:type="dxa"/>
+            <w:tcW w:w="4957" w:type="dxa"/>
           </w:tcPr>
           <w:p>
             <w:pPr>
@@ -1762,7 +1826,7 @@
               </w:rPr>
               <w:t xml:space="preserve"> </w:t>
             </w:r>
-            <w:bookmarkStart w:id="12" w:name="companyBank"/>
+            <w:bookmarkStart w:id="14" w:name="companyBank"/>
             <w:r>
               <w:rPr>
                 <w:sz w:val="22"/>
@@ -1786,14 +1850,12 @@
               </w:rPr>
               <w:t>]</w:t>
             </w:r>
-            <w:bookmarkEnd w:id="12"/>
+            <w:bookmarkEnd w:id="14"/>
           </w:p>
         </w:tc>
-      </w:tr>
-      <w:tr>
         <w:tc>
           <w:tcPr>
-            <w:tcW w:w="5098" w:type="dxa"/>
+            <w:tcW w:w="4779" w:type="dxa"/>
           </w:tcPr>
           <w:p>
             <w:pPr>
@@ -1802,10 +1864,29 @@
                 <w:tab w:val="left" w:pos="5670"/>
               </w:tabs>
               <w:rPr>
-                <w:sz w:val="22"/>
-                <w:lang w:val="en-US"/>
+                <w:b/>
+                <w:sz w:val="22"/>
               </w:rPr>
             </w:pPr>
+          </w:p>
+        </w:tc>
+      </w:tr>
+      <w:tr>
+        <w:tc>
+          <w:tcPr>
+            <w:tcW w:w="4957" w:type="dxa"/>
+          </w:tcPr>
+          <w:p>
+            <w:pPr>
+              <w:tabs>
+                <w:tab w:val="left" w:pos="3402"/>
+                <w:tab w:val="left" w:pos="5670"/>
+              </w:tabs>
+              <w:rPr>
+                <w:sz w:val="22"/>
+                <w:lang w:val="en-US"/>
+              </w:rPr>
+            </w:pPr>
             <w:r>
               <w:rPr>
                 <w:b/>
@@ -1828,7 +1909,7 @@
               </w:rPr>
               <w:t xml:space="preserve"> </w:t>
             </w:r>
-            <w:bookmarkStart w:id="13" w:name="companyBik"/>
+            <w:bookmarkStart w:id="15" w:name="companyBik"/>
             <w:r>
               <w:rPr>
                 <w:sz w:val="22"/>
@@ -1852,7 +1933,24 @@
               </w:rPr>
               <w:t>]</w:t>
             </w:r>
-            <w:bookmarkEnd w:id="13"/>
+            <w:bookmarkEnd w:id="15"/>
+          </w:p>
+        </w:tc>
+        <w:tc>
+          <w:tcPr>
+            <w:tcW w:w="4779" w:type="dxa"/>
+          </w:tcPr>
+          <w:p>
+            <w:pPr>
+              <w:tabs>
+                <w:tab w:val="left" w:pos="3402"/>
+                <w:tab w:val="left" w:pos="5670"/>
+              </w:tabs>
+              <w:rPr>
+                <w:b/>
+                <w:sz w:val="22"/>
+              </w:rPr>
+            </w:pPr>
           </w:p>
         </w:tc>
       </w:tr>
@@ -1862,7 +1960,7 @@
         </w:trPr>
         <w:tc>
           <w:tcPr>
-            <w:tcW w:w="5098" w:type="dxa"/>
+            <w:tcW w:w="4957" w:type="dxa"/>
           </w:tcPr>
           <w:p>
             <w:pPr>
@@ -1897,7 +1995,7 @@
               </w:rPr>
               <w:t xml:space="preserve"> </w:t>
             </w:r>
-            <w:bookmarkStart w:id="14" w:name="companyPhone"/>
+            <w:bookmarkStart w:id="16" w:name="companyPhone"/>
             <w:r>
               <w:rPr>
                 <w:sz w:val="22"/>
@@ -1921,7 +2019,24 @@
               </w:rPr>
               <w:t>]</w:t>
             </w:r>
-            <w:bookmarkEnd w:id="14"/>
+            <w:bookmarkEnd w:id="16"/>
+          </w:p>
+        </w:tc>
+        <w:tc>
+          <w:tcPr>
+            <w:tcW w:w="4779" w:type="dxa"/>
+          </w:tcPr>
+          <w:p>
+            <w:pPr>
+              <w:tabs>
+                <w:tab w:val="left" w:pos="3402"/>
+                <w:tab w:val="left" w:pos="5670"/>
+              </w:tabs>
+              <w:rPr>
+                <w:b/>
+                <w:sz w:val="22"/>
+              </w:rPr>
+            </w:pPr>
           </w:p>
         </w:tc>
       </w:tr>
@@ -1931,7 +2046,7 @@
         </w:trPr>
         <w:tc>
           <w:tcPr>
-            <w:tcW w:w="5098" w:type="dxa"/>
+            <w:tcW w:w="4957" w:type="dxa"/>
           </w:tcPr>
           <w:p>
             <w:pPr>
@@ -1966,7 +2081,7 @@
               </w:rPr>
               <w:t xml:space="preserve"> </w:t>
             </w:r>
-            <w:bookmarkStart w:id="15" w:name="companyEmail"/>
+            <w:bookmarkStart w:id="17" w:name="companyEmail"/>
             <w:r>
               <w:rPr>
                 <w:sz w:val="22"/>
@@ -1990,10 +2105,28 @@
               </w:rPr>
               <w:t>]</w:t>
             </w:r>
-            <w:bookmarkEnd w:id="15"/>
+            <w:bookmarkEnd w:id="17"/>
+          </w:p>
+        </w:tc>
+        <w:tc>
+          <w:tcPr>
+            <w:tcW w:w="4779" w:type="dxa"/>
+          </w:tcPr>
+          <w:p>
+            <w:pPr>
+              <w:tabs>
+                <w:tab w:val="left" w:pos="3402"/>
+                <w:tab w:val="left" w:pos="5670"/>
+              </w:tabs>
+              <w:rPr>
+                <w:b/>
+                <w:sz w:val="22"/>
+              </w:rPr>
+            </w:pPr>
           </w:p>
         </w:tc>
       </w:tr>
+      <w:bookmarkEnd w:id="7"/>
     </w:tbl>
     <w:p>
       <w:pPr>
@@ -2017,7 +2150,8 @@
         <w:tblLook w:val="04A0" w:firstRow="1" w:lastRow="0" w:firstColumn="1" w:lastColumn="0" w:noHBand="0" w:noVBand="1"/>
       </w:tblPr>
       <w:tblGrid>
-        <w:gridCol w:w="5098"/>
+        <w:gridCol w:w="4928"/>
+        <w:gridCol w:w="4818"/>
       </w:tblGrid>
       <w:tr>
         <w:trPr>
@@ -2025,7 +2159,7 @@
         </w:trPr>
         <w:tc>
           <w:tcPr>
-            <w:tcW w:w="5098" w:type="dxa"/>
+            <w:tcW w:w="4928" w:type="dxa"/>
           </w:tcPr>
           <w:p>
             <w:pPr>
@@ -2045,6 +2179,23 @@
               </w:rPr>
               <w:t>Разработчик</w:t>
             </w:r>
+          </w:p>
+        </w:tc>
+        <w:tc>
+          <w:tcPr>
+            <w:tcW w:w="4818" w:type="dxa"/>
+          </w:tcPr>
+          <w:p>
+            <w:pPr>
+              <w:tabs>
+                <w:tab w:val="left" w:pos="3402"/>
+                <w:tab w:val="left" w:pos="5670"/>
+              </w:tabs>
+              <w:rPr>
+                <w:b/>
+                <w:sz w:val="22"/>
+              </w:rPr>
+            </w:pPr>
           </w:p>
         </w:tc>
       </w:tr>
@@ -2054,7 +2205,7 @@
         </w:trPr>
         <w:tc>
           <w:tcPr>
-            <w:tcW w:w="5098" w:type="dxa"/>
+            <w:tcW w:w="4928" w:type="dxa"/>
           </w:tcPr>
           <w:p>
             <w:pPr>
@@ -2073,6 +2224,7 @@
               </w:rPr>
               <w:t xml:space="preserve">Директор </w:t>
             </w:r>
+            <w:bookmarkStart w:id="18" w:name="companyName2"/>
             <w:r>
               <w:rPr>
                 <w:sz w:val="22"/>
@@ -2136,6 +2288,23 @@
               </w:rPr>
               <w:fldChar w:fldCharType="end"/>
             </w:r>
+            <w:bookmarkEnd w:id="18"/>
+          </w:p>
+        </w:tc>
+        <w:tc>
+          <w:tcPr>
+            <w:tcW w:w="4818" w:type="dxa"/>
+          </w:tcPr>
+          <w:p>
+            <w:pPr>
+              <w:tabs>
+                <w:tab w:val="left" w:pos="3402"/>
+                <w:tab w:val="left" w:pos="5670"/>
+              </w:tabs>
+              <w:rPr>
+                <w:sz w:val="22"/>
+              </w:rPr>
+            </w:pPr>
           </w:p>
         </w:tc>
       </w:tr>
@@ -2145,7 +2314,7 @@
         </w:trPr>
         <w:tc>
           <w:tcPr>
-            <w:tcW w:w="5098" w:type="dxa"/>
+            <w:tcW w:w="4928" w:type="dxa"/>
           </w:tcPr>
           <w:p>
             <w:pPr>
@@ -2163,6 +2332,7 @@
               </w:rPr>
               <w:t xml:space="preserve">МП _________________/ </w:t>
             </w:r>
+            <w:bookmarkStart w:id="19" w:name="directorShortName2"/>
             <w:r>
               <w:rPr>
                 <w:sz w:val="22"/>
@@ -2181,6 +2351,13 @@
                 <w:sz w:val="22"/>
                 <w:lang w:val="en-US"/>
               </w:rPr>
+              <w:instrText xml:space="preserve"> \* MERGEFORMAT </w:instrText>
+            </w:r>
+            <w:r>
+              <w:rPr>
+                <w:sz w:val="22"/>
+                <w:lang w:val="en-US"/>
+              </w:rPr>
             </w:r>
             <w:r>
               <w:rPr>
@@ -2191,8 +2368,7 @@
             </w:r>
             <w:r>
               <w:rPr>
-                <w:sz w:val="24"/>
-                <w:szCs w:val="24"/>
+                <w:sz w:val="22"/>
                 <w:lang w:val="en-US"/>
               </w:rPr>
               <w:t>[</w:t>
@@ -2200,8 +2376,7 @@
             <w:proofErr w:type="spellStart"/>
             <w:r>
               <w:rPr>
-                <w:sz w:val="24"/>
-                <w:szCs w:val="24"/>
+                <w:sz w:val="22"/>
                 <w:lang w:val="en-US"/>
               </w:rPr>
               <w:t>directorShortName</w:t>
@@ -2209,8 +2384,7 @@
             <w:proofErr w:type="spellEnd"/>
             <w:r>
               <w:rPr>
-                <w:sz w:val="24"/>
-                <w:szCs w:val="24"/>
+                <w:sz w:val="22"/>
                 <w:lang w:val="en-US"/>
               </w:rPr>
               <w:t>]</w:t>
@@ -2222,6 +2396,7 @@
               </w:rPr>
               <w:fldChar w:fldCharType="end"/>
             </w:r>
+            <w:bookmarkEnd w:id="19"/>
             <w:r>
               <w:rPr>
                 <w:sz w:val="22"/>
@@ -2230,11 +2405,9 @@
             </w:r>
           </w:p>
         </w:tc>
-      </w:tr>
-      <w:tr>
         <w:tc>
           <w:tcPr>
-            <w:tcW w:w="5098" w:type="dxa"/>
+            <w:tcW w:w="4818" w:type="dxa"/>
           </w:tcPr>
           <w:p>
             <w:pPr>
@@ -2252,7 +2425,7 @@
       <w:tr>
         <w:tc>
           <w:tcPr>
-            <w:tcW w:w="5098" w:type="dxa"/>
+            <w:tcW w:w="4928" w:type="dxa"/>
           </w:tcPr>
           <w:p>
             <w:pPr>
@@ -2264,12 +2437,62 @@
                 <w:sz w:val="22"/>
               </w:rPr>
             </w:pPr>
+          </w:p>
+        </w:tc>
+        <w:tc>
+          <w:tcPr>
+            <w:tcW w:w="4818" w:type="dxa"/>
+          </w:tcPr>
+          <w:p>
+            <w:pPr>
+              <w:tabs>
+                <w:tab w:val="left" w:pos="3402"/>
+                <w:tab w:val="left" w:pos="5670"/>
+              </w:tabs>
+              <w:rPr>
+                <w:sz w:val="22"/>
+              </w:rPr>
+            </w:pPr>
+          </w:p>
+        </w:tc>
+      </w:tr>
+      <w:tr>
+        <w:tc>
+          <w:tcPr>
+            <w:tcW w:w="4928" w:type="dxa"/>
+          </w:tcPr>
+          <w:p>
+            <w:pPr>
+              <w:tabs>
+                <w:tab w:val="left" w:pos="3402"/>
+                <w:tab w:val="left" w:pos="5670"/>
+              </w:tabs>
+              <w:rPr>
+                <w:sz w:val="22"/>
+              </w:rPr>
+            </w:pPr>
             <w:r>
               <w:rPr>
                 <w:sz w:val="22"/>
               </w:rPr>
               <w:t>«     »  ____________ ____ г.</w:t>
             </w:r>
+          </w:p>
+        </w:tc>
+        <w:tc>
+          <w:tcPr>
+            <w:tcW w:w="4818" w:type="dxa"/>
+          </w:tcPr>
+          <w:p>
+            <w:pPr>
+              <w:tabs>
+                <w:tab w:val="left" w:pos="3402"/>
+                <w:tab w:val="left" w:pos="5670"/>
+              </w:tabs>
+              <w:rPr>
+                <w:sz w:val="22"/>
+              </w:rPr>
+            </w:pPr>
           </w:p>
         </w:tc>
       </w:tr>
@@ -3740,7 +3963,7 @@
 </file>
 
 <file path=customXml/itemProps1.xml><?xml version="1.0" encoding="utf-8"?>
-<ds:datastoreItem xmlns:ds="http://schemas.openxmlformats.org/officeDocument/2006/customXml" ds:itemID="{09BA896F-C183-44CB-B214-05C01712A116}">
+<ds:datastoreItem xmlns:ds="http://schemas.openxmlformats.org/officeDocument/2006/customXml" ds:itemID="{0223C442-5E30-4649-8D03-AE112426BAC3}">
   <ds:schemaRefs>
     <ds:schemaRef ds:uri="http://schemas.openxmlformats.org/officeDocument/2006/bibliography"/>
   </ds:schemaRefs>

</xml_diff>

<commit_message>
Start make second word documnet
</commit_message>
<xml_diff>
--- a/doc/development_deal.docx
+++ b/doc/development_deal.docx
@@ -1190,14 +1190,14 @@
           <w:sz w:val="24"/>
           <w:szCs w:val="24"/>
         </w:rPr>
-        <w:t>4</w:t>
-      </w:r>
-      <w:r>
-        <w:rPr>
-          <w:sz w:val="24"/>
-          <w:szCs w:val="24"/>
-        </w:rPr>
-        <w:t>.1. Настоящий Договор заключен на один год и вступает в силу с момента подписания его сторонами, в случае если за 10(Десять) календарных дней до окончания срока действия Договора ни одна из Сторон не заявит письменно о прекращении его действия, он будет считаться пролонгированным сроком на один год.</w:t>
+        <w:t>4.1</w:t>
+      </w:r>
+      <w:r>
+        <w:rPr>
+          <w:sz w:val="24"/>
+          <w:szCs w:val="24"/>
+        </w:rPr>
+        <w:t>. Любая из Сторон вправе расторгнуть настоящий Договор, направив другой письменное уведомление об этом. При отсутствии у Сторон претензий друг к другу Договор считается расторгнутым через 10 календарных дней с момента получения указанного уведомления.</w:t>
       </w:r>
     </w:p>
     <w:p>
@@ -1217,27 +1217,23 @@
           <w:sz w:val="24"/>
           <w:szCs w:val="24"/>
         </w:rPr>
-        <w:t>4.2. Любая из Сторон вправе расторгнуть настоящий Договор, направив другой письменное уведомление об этом. При отсутствии у Сторон претензий друг к другу Договор считается расторгнутым через 10 календарных дней с момента получения указанного уведомления.</w:t>
-      </w:r>
-    </w:p>
-    <w:p>
-      <w:pPr>
-        <w:tabs>
-          <w:tab w:val="left" w:pos="3402"/>
-          <w:tab w:val="left" w:pos="5670"/>
-        </w:tabs>
-        <w:spacing w:after="0"/>
-        <w:rPr>
-          <w:sz w:val="24"/>
-          <w:szCs w:val="24"/>
-        </w:rPr>
-      </w:pPr>
-      <w:r>
-        <w:rPr>
-          <w:sz w:val="24"/>
-          <w:szCs w:val="24"/>
-        </w:rPr>
-        <w:t>4.3 Договор остается в силе в случае изменения реквизитов Сторон, включая, изменение наименования Сторон, местонахождения и др. В случае изменения реквизитов Стороны обязаны в 10-дневный срок уведомить об этом друг друга.</w:t>
+        <w:t>4.</w:t>
+      </w:r>
+      <w:r>
+        <w:rPr>
+          <w:sz w:val="24"/>
+          <w:szCs w:val="24"/>
+        </w:rPr>
+        <w:t>2</w:t>
+      </w:r>
+      <w:bookmarkStart w:id="7" w:name="_GoBack"/>
+      <w:bookmarkEnd w:id="7"/>
+      <w:r>
+        <w:rPr>
+          <w:sz w:val="24"/>
+          <w:szCs w:val="24"/>
+        </w:rPr>
+        <w:t xml:space="preserve"> Договор остается в силе в случае изменения реквизитов Сторон, включая, изменение наименования Сторон, местонахождения и др. В случае изменения реквизитов Стороны обязаны в 10-дневный срок уведомить об этом друг друга.</w:t>
       </w:r>
     </w:p>
     <w:p>
@@ -1300,7 +1296,6 @@
                 <w:sz w:val="22"/>
               </w:rPr>
             </w:pPr>
-            <w:bookmarkStart w:id="7" w:name="_GoBack"/>
             <w:r>
               <w:rPr>
                 <w:b/>
@@ -2126,7 +2121,6 @@
           </w:p>
         </w:tc>
       </w:tr>
-      <w:bookmarkEnd w:id="7"/>
     </w:tbl>
     <w:p>
       <w:pPr>
@@ -3963,7 +3957,7 @@
 </file>
 
 <file path=customXml/itemProps1.xml><?xml version="1.0" encoding="utf-8"?>
-<ds:datastoreItem xmlns:ds="http://schemas.openxmlformats.org/officeDocument/2006/customXml" ds:itemID="{0223C442-5E30-4649-8D03-AE112426BAC3}">
+<ds:datastoreItem xmlns:ds="http://schemas.openxmlformats.org/officeDocument/2006/customXml" ds:itemID="{76EAC96B-531F-4A4D-95D3-02D60E31FC7D}">
   <ds:schemaRefs>
     <ds:schemaRef ds:uri="http://schemas.openxmlformats.org/officeDocument/2006/bibliography"/>
   </ds:schemaRefs>

</xml_diff>

<commit_message>
Word reports realization finish
</commit_message>
<xml_diff>
--- a/doc/development_deal.docx
+++ b/doc/development_deal.docx
@@ -134,7 +134,78 @@
                 <w:sz w:val="24"/>
                 <w:szCs w:val="24"/>
               </w:rPr>
-              <w:t>«_____» __________ ______ г.</w:t>
+              <w:t>«</w:t>
+            </w:r>
+            <w:bookmarkStart w:id="2" w:name="day"/>
+            <w:r>
+              <w:rPr>
+                <w:sz w:val="24"/>
+                <w:szCs w:val="24"/>
+                <w:lang w:val="en-US"/>
+              </w:rPr>
+              <w:t>[day]</w:t>
+            </w:r>
+            <w:bookmarkEnd w:id="2"/>
+            <w:r>
+              <w:rPr>
+                <w:sz w:val="24"/>
+                <w:szCs w:val="24"/>
+              </w:rPr>
+              <w:t xml:space="preserve">» </w:t>
+            </w:r>
+            <w:bookmarkStart w:id="3" w:name="textMonth"/>
+            <w:r>
+              <w:rPr>
+                <w:sz w:val="24"/>
+                <w:szCs w:val="24"/>
+                <w:lang w:val="en-US"/>
+              </w:rPr>
+              <w:t>[</w:t>
+            </w:r>
+            <w:proofErr w:type="spellStart"/>
+            <w:r>
+              <w:rPr>
+                <w:sz w:val="24"/>
+                <w:szCs w:val="24"/>
+                <w:lang w:val="en-US"/>
+              </w:rPr>
+              <w:t>textMonth</w:t>
+            </w:r>
+            <w:proofErr w:type="spellEnd"/>
+            <w:r>
+              <w:rPr>
+                <w:sz w:val="24"/>
+                <w:szCs w:val="24"/>
+                <w:lang w:val="en-US"/>
+              </w:rPr>
+              <w:t>]</w:t>
+            </w:r>
+            <w:bookmarkEnd w:id="3"/>
+            <w:r>
+              <w:rPr>
+                <w:sz w:val="24"/>
+                <w:szCs w:val="24"/>
+              </w:rPr>
+              <w:t xml:space="preserve"> </w:t>
+            </w:r>
+            <w:bookmarkStart w:id="4" w:name="year"/>
+            <w:bookmarkStart w:id="5" w:name="_GoBack"/>
+            <w:r>
+              <w:rPr>
+                <w:sz w:val="24"/>
+                <w:szCs w:val="24"/>
+                <w:lang w:val="en-US"/>
+              </w:rPr>
+              <w:t>[year]</w:t>
+            </w:r>
+            <w:bookmarkEnd w:id="4"/>
+            <w:bookmarkEnd w:id="5"/>
+            <w:r>
+              <w:rPr>
+                <w:sz w:val="24"/>
+                <w:szCs w:val="24"/>
+              </w:rPr>
+              <w:t xml:space="preserve"> г.</w:t>
             </w:r>
           </w:p>
           <w:p>
@@ -147,45 +218,6 @@
                 <w:lang w:val="en-US"/>
               </w:rPr>
             </w:pPr>
-            <w:r>
-              <w:rPr>
-                <w:color w:val="A6A6A6" w:themeColor="background1" w:themeShade="A6"/>
-                <w:sz w:val="20"/>
-                <w:szCs w:val="20"/>
-              </w:rPr>
-              <w:t xml:space="preserve">Заполняется сотрудником </w:t>
-            </w:r>
-            <w:bookmarkStart w:id="2" w:name="companyName"/>
-            <w:r>
-              <w:rPr>
-                <w:color w:val="A6A6A6" w:themeColor="background1" w:themeShade="A6"/>
-                <w:sz w:val="20"/>
-                <w:szCs w:val="20"/>
-                <w:lang w:val="en-US"/>
-              </w:rPr>
-              <w:t>[</w:t>
-            </w:r>
-            <w:proofErr w:type="spellStart"/>
-            <w:r>
-              <w:rPr>
-                <w:color w:val="A6A6A6" w:themeColor="background1" w:themeShade="A6"/>
-                <w:sz w:val="20"/>
-                <w:szCs w:val="20"/>
-                <w:lang w:val="en-US"/>
-              </w:rPr>
-              <w:t>companyName</w:t>
-            </w:r>
-            <w:proofErr w:type="spellEnd"/>
-            <w:r>
-              <w:rPr>
-                <w:color w:val="A6A6A6" w:themeColor="background1" w:themeShade="A6"/>
-                <w:sz w:val="20"/>
-                <w:szCs w:val="20"/>
-                <w:lang w:val="en-US"/>
-              </w:rPr>
-              <w:t>]</w:t>
-            </w:r>
-            <w:bookmarkEnd w:id="2"/>
           </w:p>
         </w:tc>
       </w:tr>
@@ -198,7 +230,7 @@
           <w:szCs w:val="24"/>
         </w:rPr>
       </w:pPr>
-      <w:bookmarkStart w:id="3" w:name="companyFullName"/>
+      <w:bookmarkStart w:id="6" w:name="companyFullName"/>
       <w:r>
         <w:rPr>
           <w:sz w:val="24"/>
@@ -231,7 +263,7 @@
         </w:rPr>
         <w:t>]</w:t>
       </w:r>
-      <w:bookmarkEnd w:id="3"/>
+      <w:bookmarkEnd w:id="6"/>
       <w:r>
         <w:rPr>
           <w:sz w:val="24"/>
@@ -267,7 +299,7 @@
         </w:rPr>
         <w:t xml:space="preserve">в лице директора </w:t>
       </w:r>
-      <w:bookmarkStart w:id="4" w:name="directorFullName"/>
+      <w:bookmarkStart w:id="7" w:name="directorFullName"/>
       <w:r>
         <w:rPr>
           <w:sz w:val="24"/>
@@ -292,7 +324,7 @@
         </w:rPr>
         <w:t>]</w:t>
       </w:r>
-      <w:bookmarkEnd w:id="4"/>
+      <w:bookmarkEnd w:id="7"/>
       <w:r>
         <w:rPr>
           <w:sz w:val="24"/>
@@ -300,7 +332,7 @@
         </w:rPr>
         <w:t xml:space="preserve">, действующего на основании Устава, с одной стороны, и </w:t>
       </w:r>
-      <w:bookmarkStart w:id="5" w:name="clientName"/>
+      <w:bookmarkStart w:id="8" w:name="clientName"/>
       <w:r>
         <w:rPr>
           <w:sz w:val="24"/>
@@ -325,7 +357,7 @@
         </w:rPr>
         <w:t>]</w:t>
       </w:r>
-      <w:bookmarkEnd w:id="5"/>
+      <w:bookmarkEnd w:id="8"/>
       <w:r>
         <w:rPr>
           <w:sz w:val="24"/>
@@ -936,7 +968,7 @@
               </w:rPr>
               <w:t>________</w:t>
             </w:r>
-            <w:bookmarkStart w:id="6" w:name="directorShortName"/>
+            <w:bookmarkStart w:id="9" w:name="directorShortName"/>
             <w:r>
               <w:rPr>
                 <w:sz w:val="24"/>
@@ -963,7 +995,7 @@
               </w:rPr>
               <w:t>]</w:t>
             </w:r>
-            <w:bookmarkEnd w:id="6"/>
+            <w:bookmarkEnd w:id="9"/>
           </w:p>
         </w:tc>
         <w:tc>
@@ -1226,8 +1258,6 @@
         </w:rPr>
         <w:t>2</w:t>
       </w:r>
-      <w:bookmarkStart w:id="7" w:name="_GoBack"/>
-      <w:bookmarkEnd w:id="7"/>
       <w:r>
         <w:rPr>
           <w:sz w:val="24"/>
@@ -1310,7 +1340,7 @@
               </w:rPr>
               <w:t xml:space="preserve"> </w:t>
             </w:r>
-            <w:bookmarkStart w:id="8" w:name="companyFullName2"/>
+            <w:bookmarkStart w:id="10" w:name="companyFullName2"/>
             <w:r>
               <w:rPr>
                 <w:sz w:val="22"/>
@@ -1368,7 +1398,7 @@
               </w:rPr>
               <w:fldChar w:fldCharType="end"/>
             </w:r>
-            <w:bookmarkEnd w:id="8"/>
+            <w:bookmarkEnd w:id="10"/>
           </w:p>
         </w:tc>
         <w:tc>
@@ -1424,7 +1454,7 @@
               </w:rPr>
               <w:t xml:space="preserve"> </w:t>
             </w:r>
-            <w:bookmarkStart w:id="9" w:name="companyAddress2"/>
+            <w:bookmarkStart w:id="11" w:name="companyAddress2"/>
             <w:r>
               <w:rPr>
                 <w:sz w:val="22"/>
@@ -1485,7 +1515,7 @@
               </w:rPr>
               <w:fldChar w:fldCharType="end"/>
             </w:r>
-            <w:bookmarkEnd w:id="9"/>
+            <w:bookmarkEnd w:id="11"/>
           </w:p>
         </w:tc>
         <w:tc>
@@ -1540,7 +1570,7 @@
               </w:rPr>
               <w:t xml:space="preserve"> </w:t>
             </w:r>
-            <w:bookmarkStart w:id="10" w:name="companyInn"/>
+            <w:bookmarkStart w:id="12" w:name="companyInn"/>
             <w:r>
               <w:rPr>
                 <w:b/>
@@ -1567,7 +1597,7 @@
               </w:rPr>
               <w:t>]</w:t>
             </w:r>
-            <w:bookmarkEnd w:id="10"/>
+            <w:bookmarkEnd w:id="12"/>
             <w:r>
               <w:rPr>
                 <w:b/>
@@ -1576,7 +1606,7 @@
               </w:rPr>
               <w:t>/</w:t>
             </w:r>
-            <w:bookmarkStart w:id="11" w:name="companyKpp"/>
+            <w:bookmarkStart w:id="13" w:name="companyKpp"/>
             <w:r>
               <w:rPr>
                 <w:sz w:val="22"/>
@@ -1600,7 +1630,7 @@
               </w:rPr>
               <w:t>]</w:t>
             </w:r>
-            <w:bookmarkEnd w:id="11"/>
+            <w:bookmarkEnd w:id="13"/>
           </w:p>
         </w:tc>
         <w:tc>
@@ -1659,7 +1689,7 @@
               </w:rPr>
               <w:t xml:space="preserve"> </w:t>
             </w:r>
-            <w:bookmarkStart w:id="12" w:name="companyOgrn"/>
+            <w:bookmarkStart w:id="14" w:name="companyOgrn"/>
             <w:r>
               <w:rPr>
                 <w:sz w:val="22"/>
@@ -1683,7 +1713,7 @@
               </w:rPr>
               <w:t>]</w:t>
             </w:r>
-            <w:bookmarkEnd w:id="12"/>
+            <w:bookmarkEnd w:id="14"/>
           </w:p>
         </w:tc>
         <w:tc>
@@ -1742,7 +1772,7 @@
               </w:rPr>
               <w:t xml:space="preserve"> </w:t>
             </w:r>
-            <w:bookmarkStart w:id="13" w:name="companyBankAccount"/>
+            <w:bookmarkStart w:id="15" w:name="companyBankAccount"/>
             <w:r>
               <w:rPr>
                 <w:sz w:val="22"/>
@@ -1766,7 +1796,7 @@
               </w:rPr>
               <w:t>]</w:t>
             </w:r>
-            <w:bookmarkEnd w:id="13"/>
+            <w:bookmarkEnd w:id="15"/>
           </w:p>
         </w:tc>
         <w:tc>
@@ -1821,7 +1851,7 @@
               </w:rPr>
               <w:t xml:space="preserve"> </w:t>
             </w:r>
-            <w:bookmarkStart w:id="14" w:name="companyBank"/>
+            <w:bookmarkStart w:id="16" w:name="companyBank"/>
             <w:r>
               <w:rPr>
                 <w:sz w:val="22"/>
@@ -1845,7 +1875,7 @@
               </w:rPr>
               <w:t>]</w:t>
             </w:r>
-            <w:bookmarkEnd w:id="14"/>
+            <w:bookmarkEnd w:id="16"/>
           </w:p>
         </w:tc>
         <w:tc>
@@ -1904,7 +1934,7 @@
               </w:rPr>
               <w:t xml:space="preserve"> </w:t>
             </w:r>
-            <w:bookmarkStart w:id="15" w:name="companyBik"/>
+            <w:bookmarkStart w:id="17" w:name="companyBik"/>
             <w:r>
               <w:rPr>
                 <w:sz w:val="22"/>
@@ -1928,7 +1958,7 @@
               </w:rPr>
               <w:t>]</w:t>
             </w:r>
-            <w:bookmarkEnd w:id="15"/>
+            <w:bookmarkEnd w:id="17"/>
           </w:p>
         </w:tc>
         <w:tc>
@@ -1990,7 +2020,7 @@
               </w:rPr>
               <w:t xml:space="preserve"> </w:t>
             </w:r>
-            <w:bookmarkStart w:id="16" w:name="companyPhone"/>
+            <w:bookmarkStart w:id="18" w:name="companyPhone"/>
             <w:r>
               <w:rPr>
                 <w:sz w:val="22"/>
@@ -2014,7 +2044,7 @@
               </w:rPr>
               <w:t>]</w:t>
             </w:r>
-            <w:bookmarkEnd w:id="16"/>
+            <w:bookmarkEnd w:id="18"/>
           </w:p>
         </w:tc>
         <w:tc>
@@ -2076,7 +2106,7 @@
               </w:rPr>
               <w:t xml:space="preserve"> </w:t>
             </w:r>
-            <w:bookmarkStart w:id="17" w:name="companyEmail"/>
+            <w:bookmarkStart w:id="19" w:name="companyEmail"/>
             <w:r>
               <w:rPr>
                 <w:sz w:val="22"/>
@@ -2100,7 +2130,7 @@
               </w:rPr>
               <w:t>]</w:t>
             </w:r>
-            <w:bookmarkEnd w:id="17"/>
+            <w:bookmarkEnd w:id="19"/>
           </w:p>
         </w:tc>
         <w:tc>
@@ -2218,7 +2248,7 @@
               </w:rPr>
               <w:t xml:space="preserve">Директор </w:t>
             </w:r>
-            <w:bookmarkStart w:id="18" w:name="companyName2"/>
+            <w:bookmarkStart w:id="20" w:name="companyName2"/>
             <w:r>
               <w:rPr>
                 <w:sz w:val="22"/>
@@ -2282,7 +2312,7 @@
               </w:rPr>
               <w:fldChar w:fldCharType="end"/>
             </w:r>
-            <w:bookmarkEnd w:id="18"/>
+            <w:bookmarkEnd w:id="20"/>
           </w:p>
         </w:tc>
         <w:tc>
@@ -2326,7 +2356,7 @@
               </w:rPr>
               <w:t xml:space="preserve">МП _________________/ </w:t>
             </w:r>
-            <w:bookmarkStart w:id="19" w:name="directorShortName2"/>
+            <w:bookmarkStart w:id="21" w:name="directorShortName2"/>
             <w:r>
               <w:rPr>
                 <w:sz w:val="22"/>
@@ -2390,7 +2420,7 @@
               </w:rPr>
               <w:fldChar w:fldCharType="end"/>
             </w:r>
-            <w:bookmarkEnd w:id="19"/>
+            <w:bookmarkEnd w:id="21"/>
             <w:r>
               <w:rPr>
                 <w:sz w:val="22"/>
@@ -3957,7 +3987,7 @@
 </file>
 
 <file path=customXml/itemProps1.xml><?xml version="1.0" encoding="utf-8"?>
-<ds:datastoreItem xmlns:ds="http://schemas.openxmlformats.org/officeDocument/2006/customXml" ds:itemID="{76EAC96B-531F-4A4D-95D3-02D60E31FC7D}">
+<ds:datastoreItem xmlns:ds="http://schemas.openxmlformats.org/officeDocument/2006/customXml" ds:itemID="{1C34899F-FFA9-4062-918E-2C584D36A02D}">
   <ds:schemaRefs>
     <ds:schemaRef ds:uri="http://schemas.openxmlformats.org/officeDocument/2006/bibliography"/>
   </ds:schemaRefs>

</xml_diff>